<commit_message>
Added notes for functools and itertools
</commit_message>
<xml_diff>
--- a/Notes/Done/Collections.docx
+++ b/Notes/Done/Collections.docx
@@ -162,14 +162,7 @@
           <w:sz w:val="24"/>
           <w:szCs w:val="24"/>
         </w:rPr>
-        <w:t>type</w:t>
-      </w:r>
-      <w:r>
-        <w:rPr>
-          <w:sz w:val="24"/>
-          <w:szCs w:val="24"/>
-        </w:rPr>
-        <w:t>.</w:t>
+        <w:t>type.</w:t>
       </w:r>
     </w:p>
     <w:p>
@@ -232,14 +225,7 @@
           <w:sz w:val="24"/>
           <w:szCs w:val="24"/>
         </w:rPr>
-        <w:t>type</w:t>
-      </w:r>
-      <w:r>
-        <w:rPr>
-          <w:sz w:val="24"/>
-          <w:szCs w:val="24"/>
-        </w:rPr>
-        <w:t>.</w:t>
+        <w:t>type.</w:t>
       </w:r>
     </w:p>
     <w:p>
@@ -682,16 +668,7 @@
           <w:sz w:val="24"/>
           <w:szCs w:val="24"/>
         </w:rPr>
-        <w:t>C</w:t>
-      </w:r>
-      <w:r>
-        <w:rPr>
-          <w:b/>
-          <w:bCs/>
-          <w:sz w:val="24"/>
-          <w:szCs w:val="24"/>
-        </w:rPr>
-        <w:t>ollections</w:t>
+        <w:t>Collections</w:t>
       </w:r>
       <w:proofErr w:type="gramEnd"/>
       <w:r>
@@ -926,7 +903,21 @@
           <w:sz w:val="24"/>
           <w:szCs w:val="24"/>
         </w:rPr>
-        <w:t>([n]) – return list of n most common counts as tuples. No n will return all values.</w:t>
+        <w:t>([n]) – return list of n most common counts as tuples. No</w:t>
+      </w:r>
+      <w:r>
+        <w:rPr>
+          <w:sz w:val="24"/>
+          <w:szCs w:val="24"/>
+        </w:rPr>
+        <w:t>t setting</w:t>
+      </w:r>
+      <w:r>
+        <w:rPr>
+          <w:sz w:val="24"/>
+          <w:szCs w:val="24"/>
+        </w:rPr>
+        <w:t xml:space="preserve"> n will return all values.</w:t>
       </w:r>
     </w:p>
     <w:p>

</xml_diff>